<commit_message>
Update example persona template
</commit_message>
<xml_diff>
--- a/Sessions_Delivered/Make my report pop - using psychology, physiology, and design to create dazzling reports/Personas/Example Persona Template.docx
+++ b/Sessions_Delivered/Make my report pop - using psychology, physiology, and design to create dazzling reports/Personas/Example Persona Template.docx
@@ -1,6 +1,6 @@
 
 <file path=word/document.xml><?xml version="1.0" encoding="utf-8"?>
-<w:document xmlns:wpc="http://schemas.microsoft.com/office/word/2010/wordprocessingCanvas" xmlns:cx="http://schemas.microsoft.com/office/drawing/2014/chartex" xmlns:cx1="http://schemas.microsoft.com/office/drawing/2015/9/8/chartex" xmlns:cx2="http://schemas.microsoft.com/office/drawing/2015/10/21/chartex" xmlns:cx3="http://schemas.microsoft.com/office/drawing/2016/5/9/chartex" xmlns:cx4="http://schemas.microsoft.com/office/drawing/2016/5/10/chartex" xmlns:cx5="http://schemas.microsoft.com/office/drawing/2016/5/11/chartex" xmlns:cx6="http://schemas.microsoft.com/office/drawing/2016/5/12/chartex" xmlns:cx7="http://schemas.microsoft.com/office/drawing/2016/5/13/chartex" xmlns:cx8="http://schemas.microsoft.com/office/drawing/2016/5/14/chartex" xmlns:mc="http://schemas.openxmlformats.org/markup-compatibility/2006" xmlns:aink="http://schemas.microsoft.com/office/drawing/2016/ink" xmlns:am3d="http://schemas.microsoft.com/office/drawing/2017/model3d" xmlns:o="urn:schemas-microsoft-com:office:office" xmlns:oel="http://schemas.microsoft.com/office/2019/extlst" xmlns:r="http://schemas.openxmlformats.org/officeDocument/2006/relationships" xmlns:m="http://schemas.openxmlformats.org/officeDocument/2006/math" xmlns:v="urn:schemas-microsoft-com:vml" xmlns:wp14="http://schemas.microsoft.com/office/word/2010/wordprocessingDrawing" xmlns:wp="http://schemas.openxmlformats.org/drawingml/2006/wordprocessingDrawing" xmlns:w10="urn:schemas-microsoft-com:office:word" xmlns:w="http://schemas.openxmlformats.org/wordprocessingml/2006/main" xmlns:w14="http://schemas.microsoft.com/office/word/2010/wordml" xmlns:w15="http://schemas.microsoft.com/office/word/2012/wordml" xmlns:w16cex="http://schemas.microsoft.com/office/word/2018/wordml/cex" xmlns:w16cid="http://schemas.microsoft.com/office/word/2016/wordml/cid" xmlns:w16="http://schemas.microsoft.com/office/word/2018/wordml" xmlns:w16sdtdh="http://schemas.microsoft.com/office/word/2020/wordml/sdtdatahash" xmlns:w16se="http://schemas.microsoft.com/office/word/2015/wordml/symex" xmlns:wpg="http://schemas.microsoft.com/office/word/2010/wordprocessingGroup" xmlns:wpi="http://schemas.microsoft.com/office/word/2010/wordprocessingInk" xmlns:wne="http://schemas.microsoft.com/office/word/2006/wordml" xmlns:wps="http://schemas.microsoft.com/office/word/2010/wordprocessingShape" mc:Ignorable="w14 w15 w16se w16cid w16 w16cex w16sdtdh wp14">
+<w:document xmlns:wpc="http://schemas.microsoft.com/office/word/2010/wordprocessingCanvas" xmlns:cx="http://schemas.microsoft.com/office/drawing/2014/chartex" xmlns:cx1="http://schemas.microsoft.com/office/drawing/2015/9/8/chartex" xmlns:cx2="http://schemas.microsoft.com/office/drawing/2015/10/21/chartex" xmlns:cx3="http://schemas.microsoft.com/office/drawing/2016/5/9/chartex" xmlns:cx4="http://schemas.microsoft.com/office/drawing/2016/5/10/chartex" xmlns:cx5="http://schemas.microsoft.com/office/drawing/2016/5/11/chartex" xmlns:cx6="http://schemas.microsoft.com/office/drawing/2016/5/12/chartex" xmlns:cx7="http://schemas.microsoft.com/office/drawing/2016/5/13/chartex" xmlns:cx8="http://schemas.microsoft.com/office/drawing/2016/5/14/chartex" xmlns:mc="http://schemas.openxmlformats.org/markup-compatibility/2006" xmlns:aink="http://schemas.microsoft.com/office/drawing/2016/ink" xmlns:am3d="http://schemas.microsoft.com/office/drawing/2017/model3d" xmlns:o="urn:schemas-microsoft-com:office:office" xmlns:oel="http://schemas.microsoft.com/office/2019/extlst" xmlns:r="http://schemas.openxmlformats.org/officeDocument/2006/relationships" xmlns:m="http://schemas.openxmlformats.org/officeDocument/2006/math" xmlns:v="urn:schemas-microsoft-com:vml" xmlns:wp14="http://schemas.microsoft.com/office/word/2010/wordprocessingDrawing" xmlns:wp="http://schemas.openxmlformats.org/drawingml/2006/wordprocessingDrawing" xmlns:w10="urn:schemas-microsoft-com:office:word" xmlns:w="http://schemas.openxmlformats.org/wordprocessingml/2006/main" xmlns:w14="http://schemas.microsoft.com/office/word/2010/wordml" xmlns:w15="http://schemas.microsoft.com/office/word/2012/wordml" xmlns:w16cex="http://schemas.microsoft.com/office/word/2018/wordml/cex" xmlns:w16cid="http://schemas.microsoft.com/office/word/2016/wordml/cid" xmlns:w16="http://schemas.microsoft.com/office/word/2018/wordml" xmlns:w16du="http://schemas.microsoft.com/office/word/2023/wordml/word16du" xmlns:w16sdtdh="http://schemas.microsoft.com/office/word/2020/wordml/sdtdatahash" xmlns:w16se="http://schemas.microsoft.com/office/word/2015/wordml/symex" xmlns:wpg="http://schemas.microsoft.com/office/word/2010/wordprocessingGroup" xmlns:wpi="http://schemas.microsoft.com/office/word/2010/wordprocessingInk" xmlns:wne="http://schemas.microsoft.com/office/word/2006/wordml" xmlns:wps="http://schemas.microsoft.com/office/word/2010/wordprocessingShape" mc:Ignorable="w14 w15 w16se w16cid w16 w16cex w16sdtdh w16du wp14">
   <w:body>
     <w:tbl>
       <w:tblPr>
@@ -53,7 +53,7 @@
                 <w:sz w:val="44"/>
                 <w:szCs w:val="44"/>
               </w:rPr>
-              <w:t xml:space="preserve"> Susan Simpson</w:t>
+              <w:t xml:space="preserve"> </w:t>
             </w:r>
           </w:p>
         </w:tc>
@@ -142,11 +142,7 @@
           <w:tcPr>
             <w:tcW w:w="3180" w:type="dxa"/>
           </w:tcPr>
-          <w:p>
-            <w:r>
-              <w:t>41</w:t>
-            </w:r>
-          </w:p>
+          <w:p/>
         </w:tc>
         <w:tc>
           <w:tcPr>
@@ -189,11 +185,7 @@
           <w:tcPr>
             <w:tcW w:w="3180" w:type="dxa"/>
           </w:tcPr>
-          <w:p>
-            <w:r>
-              <w:t>Female</w:t>
-            </w:r>
-          </w:p>
+          <w:p/>
         </w:tc>
         <w:tc>
           <w:tcPr>
@@ -246,13 +238,6 @@
               </w:rPr>
               <w:t xml:space="preserve">– </w:t>
             </w:r>
-            <w:r>
-              <w:rPr>
-                <w:sz w:val="44"/>
-                <w:szCs w:val="44"/>
-              </w:rPr>
-              <w:t>Business Unit Manager</w:t>
-            </w:r>
           </w:p>
         </w:tc>
         <w:tc>
@@ -392,13 +377,6 @@
                 <w:iCs/>
               </w:rPr>
             </w:pPr>
-            <w:r>
-              <w:rPr>
-                <w:i/>
-                <w:iCs/>
-              </w:rPr>
-              <w:t>Medium</w:t>
-            </w:r>
           </w:p>
         </w:tc>
       </w:tr>
@@ -442,29 +420,6 @@
                 <w:szCs w:val="44"/>
               </w:rPr>
             </w:pPr>
-            <w:r>
-              <w:rPr>
-                <w:sz w:val="44"/>
-                <w:szCs w:val="44"/>
-              </w:rPr>
-              <w:t xml:space="preserve">Nothing specific they view computers as support the business unit to </w:t>
-            </w:r>
-            <w:proofErr w:type="spellStart"/>
-            <w:r>
-              <w:rPr>
-                <w:sz w:val="44"/>
-                <w:szCs w:val="44"/>
-              </w:rPr>
-              <w:t>devliver</w:t>
-            </w:r>
-            <w:proofErr w:type="spellEnd"/>
-            <w:r>
-              <w:rPr>
-                <w:sz w:val="44"/>
-                <w:szCs w:val="44"/>
-              </w:rPr>
-              <w:t xml:space="preserve"> profit</w:t>
-            </w:r>
           </w:p>
         </w:tc>
       </w:tr>
@@ -517,7 +472,7 @@
 </file>
 
 <file path=word/styles.xml><?xml version="1.0" encoding="utf-8"?>
-<w:styles xmlns:mc="http://schemas.openxmlformats.org/markup-compatibility/2006" xmlns:r="http://schemas.openxmlformats.org/officeDocument/2006/relationships" xmlns:w="http://schemas.openxmlformats.org/wordprocessingml/2006/main" xmlns:w14="http://schemas.microsoft.com/office/word/2010/wordml" xmlns:w15="http://schemas.microsoft.com/office/word/2012/wordml" xmlns:w16cex="http://schemas.microsoft.com/office/word/2018/wordml/cex" xmlns:w16cid="http://schemas.microsoft.com/office/word/2016/wordml/cid" xmlns:w16="http://schemas.microsoft.com/office/word/2018/wordml" xmlns:w16sdtdh="http://schemas.microsoft.com/office/word/2020/wordml/sdtdatahash" xmlns:w16se="http://schemas.microsoft.com/office/word/2015/wordml/symex" mc:Ignorable="w14 w15 w16se w16cid w16 w16cex w16sdtdh">
+<w:styles xmlns:mc="http://schemas.openxmlformats.org/markup-compatibility/2006" xmlns:r="http://schemas.openxmlformats.org/officeDocument/2006/relationships" xmlns:w="http://schemas.openxmlformats.org/wordprocessingml/2006/main" xmlns:w14="http://schemas.microsoft.com/office/word/2010/wordml" xmlns:w15="http://schemas.microsoft.com/office/word/2012/wordml" xmlns:w16cex="http://schemas.microsoft.com/office/word/2018/wordml/cex" xmlns:w16cid="http://schemas.microsoft.com/office/word/2016/wordml/cid" xmlns:w16="http://schemas.microsoft.com/office/word/2018/wordml" xmlns:w16du="http://schemas.microsoft.com/office/word/2023/wordml/word16du" xmlns:w16sdtdh="http://schemas.microsoft.com/office/word/2020/wordml/sdtdatahash" xmlns:w16se="http://schemas.microsoft.com/office/word/2015/wordml/symex" mc:Ignorable="w14 w15 w16se w16cid w16 w16cex w16sdtdh w16du">
   <w:docDefaults>
     <w:rPrDefault>
       <w:rPr>
@@ -1238,21 +1193,6 @@
 </file>
 
 <file path=customXml/item1.xml><?xml version="1.0" encoding="utf-8"?>
-<p:properties xmlns:p="http://schemas.microsoft.com/office/2006/metadata/properties" xmlns:xsi="http://www.w3.org/2001/XMLSchema-instance" xmlns:pc="http://schemas.microsoft.com/office/infopath/2007/PartnerControls">
-  <documentManagement/>
-</p:properties>
-</file>
-
-<file path=customXml/item2.xml><?xml version="1.0" encoding="utf-8"?>
-<?mso-contentType ?>
-<FormTemplates xmlns="http://schemas.microsoft.com/sharepoint/v3/contenttype/forms">
-  <Display>DocumentLibraryForm</Display>
-  <Edit>DocumentLibraryForm</Edit>
-  <New>DocumentLibraryForm</New>
-</FormTemplates>
-</file>
-
-<file path=customXml/item3.xml><?xml version="1.0" encoding="utf-8"?>
 <ct:contentTypeSchema xmlns:ct="http://schemas.microsoft.com/office/2006/metadata/contentType" xmlns:ma="http://schemas.microsoft.com/office/2006/metadata/properties/metaAttributes" ct:_="" ma:_="" ma:contentTypeName="Document" ma:contentTypeID="0x0101004C0BFCCBEC08904F9C508F172E28204E" ma:contentTypeVersion="9" ma:contentTypeDescription="Create a new document." ma:contentTypeScope="" ma:versionID="42205ffc623c49547713041068d290ab">
   <xsd:schema xmlns:xsd="http://www.w3.org/2001/XMLSchema" xmlns:xs="http://www.w3.org/2001/XMLSchema" xmlns:p="http://schemas.microsoft.com/office/2006/metadata/properties" xmlns:ns2="d2906254-c90e-487f-8560-48807a5a5ed8" targetNamespace="http://schemas.microsoft.com/office/2006/metadata/properties" ma:root="true" ma:fieldsID="4dbeadf2a0f38ac20b4e1a1f0f908512" ns2:_="">
     <xsd:import namespace="d2906254-c90e-487f-8560-48807a5a5ed8"/>
@@ -1430,24 +1370,22 @@
 </ct:contentTypeSchema>
 </file>
 
-<file path=customXml/itemProps1.xml><?xml version="1.0" encoding="utf-8"?>
-<ds:datastoreItem xmlns:ds="http://schemas.openxmlformats.org/officeDocument/2006/customXml" ds:itemID="{DA5D31CC-BFEF-4675-868D-B1C012FCC18F}">
-  <ds:schemaRefs>
-    <ds:schemaRef ds:uri="http://schemas.microsoft.com/office/2006/metadata/properties"/>
-    <ds:schemaRef ds:uri="http://schemas.microsoft.com/office/infopath/2007/PartnerControls"/>
-  </ds:schemaRefs>
-</ds:datastoreItem>
+<file path=customXml/item2.xml><?xml version="1.0" encoding="utf-8"?>
+<?mso-contentType ?>
+<FormTemplates xmlns="http://schemas.microsoft.com/sharepoint/v3/contenttype/forms">
+  <Display>DocumentLibraryForm</Display>
+  <Edit>DocumentLibraryForm</Edit>
+  <New>DocumentLibraryForm</New>
+</FormTemplates>
 </file>
 
-<file path=customXml/itemProps2.xml><?xml version="1.0" encoding="utf-8"?>
-<ds:datastoreItem xmlns:ds="http://schemas.openxmlformats.org/officeDocument/2006/customXml" ds:itemID="{9671DFA5-5466-4008-B67E-5552AB59E63C}">
-  <ds:schemaRefs>
-    <ds:schemaRef ds:uri="http://schemas.microsoft.com/sharepoint/v3/contenttype/forms"/>
-  </ds:schemaRefs>
-</ds:datastoreItem>
+<file path=customXml/item3.xml><?xml version="1.0" encoding="utf-8"?>
+<p:properties xmlns:p="http://schemas.microsoft.com/office/2006/metadata/properties" xmlns:xsi="http://www.w3.org/2001/XMLSchema-instance" xmlns:pc="http://schemas.microsoft.com/office/infopath/2007/PartnerControls">
+  <documentManagement/>
+</p:properties>
 </file>
 
-<file path=customXml/itemProps3.xml><?xml version="1.0" encoding="utf-8"?>
+<file path=customXml/itemProps1.xml><?xml version="1.0" encoding="utf-8"?>
 <ds:datastoreItem xmlns:ds="http://schemas.openxmlformats.org/officeDocument/2006/customXml" ds:itemID="{7AE9FB47-F1E1-4F5A-87E5-00FA929029BA}">
   <ds:schemaRefs>
     <ds:schemaRef ds:uri="http://schemas.microsoft.com/office/2006/metadata/contentType"/>
@@ -1463,4 +1401,21 @@
     <ds:schemaRef ds:uri="http://schemas.microsoft.com/internal/obd"/>
   </ds:schemaRefs>
 </ds:datastoreItem>
+</file>
+
+<file path=customXml/itemProps2.xml><?xml version="1.0" encoding="utf-8"?>
+<ds:datastoreItem xmlns:ds="http://schemas.openxmlformats.org/officeDocument/2006/customXml" ds:itemID="{9671DFA5-5466-4008-B67E-5552AB59E63C}">
+  <ds:schemaRefs>
+    <ds:schemaRef ds:uri="http://schemas.microsoft.com/sharepoint/v3/contenttype/forms"/>
+  </ds:schemaRefs>
+</ds:datastoreItem>
+</file>
+
+<file path=customXml/itemProps3.xml><?xml version="1.0" encoding="utf-8"?>
+<ds:datastoreItem xmlns:ds="http://schemas.openxmlformats.org/officeDocument/2006/customXml" ds:itemID="{DA5D31CC-BFEF-4675-868D-B1C012FCC18F}">
+  <ds:schemaRefs>
+    <ds:schemaRef ds:uri="http://schemas.microsoft.com/office/2006/metadata/properties"/>
+    <ds:schemaRef ds:uri="http://schemas.microsoft.com/office/infopath/2007/PartnerControls"/>
+  </ds:schemaRefs>
+</ds:datastoreItem>
 </file>
</xml_diff>